<commit_message>
save ms with slight corrections
</commit_message>
<xml_diff>
--- a/manuscript/Brief Report VIH Mono_MDS_JM.docx
+++ b/manuscript/Brief Report VIH Mono_MDS_JM.docx
@@ -1,6 +1,6 @@
 
 <file path=word/document.xml><?xml version="1.0" encoding="utf-8"?>
-<w:document xmlns:wpc="http://schemas.microsoft.com/office/word/2010/wordprocessingCanvas" xmlns:cx="http://schemas.microsoft.com/office/drawing/2014/chartex" xmlns:cx1="http://schemas.microsoft.com/office/drawing/2015/9/8/chartex" xmlns:mc="http://schemas.openxmlformats.org/markup-compatibility/2006" xmlns:o="urn:schemas-microsoft-com:office:office" xmlns:r="http://schemas.openxmlformats.org/officeDocument/2006/relationships" xmlns:m="http://schemas.openxmlformats.org/officeDocument/2006/math" xmlns:v="urn:schemas-microsoft-com:vml" xmlns:wp14="http://schemas.microsoft.com/office/word/2010/wordprocessingDrawing" xmlns:wp="http://schemas.openxmlformats.org/drawingml/2006/wordprocessingDrawing" xmlns:w10="urn:schemas-microsoft-com:office:word" xmlns:w="http://schemas.openxmlformats.org/wordprocessingml/2006/main" xmlns:w14="http://schemas.microsoft.com/office/word/2010/wordml" xmlns:w15="http://schemas.microsoft.com/office/word/2012/wordml" xmlns:w16se="http://schemas.microsoft.com/office/word/2015/wordml/symex" xmlns:wpg="http://schemas.microsoft.com/office/word/2010/wordprocessingGroup" xmlns:wpi="http://schemas.microsoft.com/office/word/2010/wordprocessingInk" xmlns:wne="http://schemas.microsoft.com/office/word/2006/wordml" xmlns:wps="http://schemas.microsoft.com/office/word/2010/wordprocessingShape" mc:Ignorable="w14 w15 w16se wp14">
+<w:document xmlns:wpc="http://schemas.microsoft.com/office/word/2010/wordprocessingCanvas" xmlns:mc="http://schemas.openxmlformats.org/markup-compatibility/2006" xmlns:o="urn:schemas-microsoft-com:office:office" xmlns:r="http://schemas.openxmlformats.org/officeDocument/2006/relationships" xmlns:m="http://schemas.openxmlformats.org/officeDocument/2006/math" xmlns:v="urn:schemas-microsoft-com:vml" xmlns:wp14="http://schemas.microsoft.com/office/word/2010/wordprocessingDrawing" xmlns:wp="http://schemas.openxmlformats.org/drawingml/2006/wordprocessingDrawing" xmlns:w10="urn:schemas-microsoft-com:office:word" xmlns:w="http://schemas.openxmlformats.org/wordprocessingml/2006/main" xmlns:w14="http://schemas.microsoft.com/office/word/2010/wordml" xmlns:w15="http://schemas.microsoft.com/office/word/2012/wordml" xmlns:wpg="http://schemas.microsoft.com/office/word/2010/wordprocessingGroup" xmlns:wpi="http://schemas.microsoft.com/office/word/2010/wordprocessingInk" xmlns:wne="http://schemas.microsoft.com/office/word/2006/wordml" xmlns:wps="http://schemas.microsoft.com/office/word/2010/wordprocessingShape" mc:Ignorable="w14 w15 wp14">
   <w:body>
     <w:p/>
     <w:p/>
@@ -197,9 +197,113 @@
     <w:p>
       <w:pPr>
         <w:spacing w:line="480" w:lineRule="auto"/>
-      </w:pPr>
-      <w:r>
-        <w:t>Monotonic relationships between variables are those where, despite there being uncertainty about the true value of a variable, there is an absolute belief that its value should be greater than the value of another variable. In the context of health technology assessment, probabilistic sensitivity analysis (PSA) represents the generally accepted approach for characterising the uncertainty in parameters included in an economic model and producing accurate results in non-linear models</w:t>
+        <w:rPr>
+          <w:ins w:id="2" w:author="Jonathan Minton" w:date="2016-09-11T15:14:00Z"/>
+        </w:rPr>
+      </w:pPr>
+      <w:r>
+        <w:t xml:space="preserve">Monotonic relationships between variables are those where, despite there being uncertainty about the true value of a variable, there is an absolute belief that its value should be greater than the value of another variable. </w:t>
+      </w:r>
+      <w:ins w:id="3" w:author="Jonathan Minton" w:date="2016-09-11T15:10:00Z">
+        <w:r>
+          <w:t xml:space="preserve">For example, if someone rates their general health as </w:t>
+        </w:r>
+      </w:ins>
+      <w:ins w:id="4" w:author="Jonathan Minton" w:date="2016-09-11T15:11:00Z">
+        <w:r>
+          <w:t xml:space="preserve">‘good’, then later as ‘fair’, we might be uncertain about how to map their </w:t>
+        </w:r>
+      </w:ins>
+      <w:ins w:id="5" w:author="Jonathan Minton" w:date="2016-09-11T15:12:00Z">
+        <w:r>
+          <w:t xml:space="preserve">‘good’ </w:t>
+        </w:r>
+      </w:ins>
+      <w:ins w:id="6" w:author="Jonathan Minton" w:date="2016-09-11T15:13:00Z">
+        <w:r>
+          <w:t xml:space="preserve">and ‘fair’ </w:t>
+        </w:r>
+      </w:ins>
+      <w:ins w:id="7" w:author="Jonathan Minton" w:date="2016-09-11T15:12:00Z">
+        <w:r>
+          <w:t>health evaluation</w:t>
+        </w:r>
+      </w:ins>
+      <w:ins w:id="8" w:author="Jonathan Minton" w:date="2016-09-11T15:13:00Z">
+        <w:r>
+          <w:t>s</w:t>
+        </w:r>
+      </w:ins>
+      <w:ins w:id="9" w:author="Jonathan Minton" w:date="2016-09-11T15:12:00Z">
+        <w:r>
+          <w:t xml:space="preserve"> onto a [0</w:t>
+        </w:r>
+        <w:proofErr w:type="gramStart"/>
+        <w:r>
+          <w:t>,1</w:t>
+        </w:r>
+        <w:proofErr w:type="gramEnd"/>
+        <w:r>
+          <w:t xml:space="preserve">] </w:t>
+        </w:r>
+      </w:ins>
+      <w:ins w:id="10" w:author="Jonathan Minton" w:date="2016-09-11T15:13:00Z">
+        <w:r>
+          <w:t>numeric scale</w:t>
+        </w:r>
+      </w:ins>
+      <w:ins w:id="11" w:author="Jonathan Minton" w:date="2016-09-11T15:12:00Z">
+        <w:r>
+          <w:t xml:space="preserve">, </w:t>
+        </w:r>
+      </w:ins>
+      <w:ins w:id="12" w:author="Jonathan Minton" w:date="2016-09-11T15:13:00Z">
+        <w:r>
+          <w:t xml:space="preserve">but </w:t>
+        </w:r>
+      </w:ins>
+      <w:ins w:id="13" w:author="Jonathan Minton" w:date="2016-09-11T15:15:00Z">
+        <w:r>
+          <w:t xml:space="preserve">assume </w:t>
+        </w:r>
+      </w:ins>
+      <w:ins w:id="14" w:author="Jonathan Minton" w:date="2016-09-11T15:13:00Z">
+        <w:r>
+          <w:t xml:space="preserve">their </w:t>
+        </w:r>
+      </w:ins>
+      <w:ins w:id="15" w:author="Jonathan Minton" w:date="2016-09-11T15:14:00Z">
+        <w:r>
+          <w:t xml:space="preserve">‘good’ general health score </w:t>
+        </w:r>
+      </w:ins>
+      <w:ins w:id="16" w:author="Jonathan Minton" w:date="2016-09-11T15:15:00Z">
+        <w:r>
+          <w:t xml:space="preserve">will </w:t>
+        </w:r>
+      </w:ins>
+      <w:ins w:id="17" w:author="Jonathan Minton" w:date="2016-09-11T15:14:00Z">
+        <w:r>
+          <w:t>be higher than their ‘fair’ general health score</w:t>
+        </w:r>
+      </w:ins>
+      <w:ins w:id="18" w:author="Jonathan Minton" w:date="2016-09-11T15:15:00Z">
+        <w:r>
+          <w:t>, whatever uncertainty we have about the correct value to represent ‘good’ or ‘fair’ general health</w:t>
+        </w:r>
+      </w:ins>
+      <w:ins w:id="19" w:author="Jonathan Minton" w:date="2016-09-11T15:14:00Z">
+        <w:r>
+          <w:t xml:space="preserve">. </w:t>
+        </w:r>
+      </w:ins>
+    </w:p>
+    <w:p>
+      <w:pPr>
+        <w:spacing w:line="480" w:lineRule="auto"/>
+      </w:pPr>
+      <w:r>
+        <w:t>In the context of health technology assessment, probabilistic sensitivity analysis (PSA) represents the generally accepted approach for characterising the uncertainty in parameters included in an economic model and producing accurate results in non-linear models</w:t>
       </w:r>
       <w:r>
         <w:rPr>
@@ -261,7 +365,11 @@
         <w:t>criteria.</w:t>
       </w:r>
       <w:r>
-        <w:t xml:space="preserve"> We call this the difference method (DM), and it involves explicitly estimating a ‘difference distribution’, and either adding it onto the lower, or subtracting it from the higher, of the two distributions.  Thus </w:t>
+        <w:t xml:space="preserve"> We call this the difference method (DM), and it involves explicitly estimating a </w:t>
+      </w:r>
+      <w:r>
+        <w:lastRenderedPageBreak/>
+        <w:t xml:space="preserve">‘difference distribution’, and either adding it onto the lower, or subtracting it from the higher, of the two distributions.  Thus </w:t>
       </w:r>
       <w:r>
         <w:rPr>
@@ -595,7 +703,11 @@
         <w:endnoteReference w:id="3"/>
       </w:r>
       <w:r>
-        <w:t xml:space="preserve"> Although ideally such tuning parameters should not heavily affect estimates, when this it occurs it can be problematic, suggesting that model results are more a reflection of the assumptions incorporated within the model than of the data itself.</w:t>
+        <w:t xml:space="preserve"> Although ideally such tuning parameters should not heavily affect estimates, when this it occurs it can be </w:t>
+      </w:r>
+      <w:r>
+        <w:lastRenderedPageBreak/>
+        <w:t>problematic, suggesting that model results are more a reflection of the assumptions incorporated within the model than of the data itself.</w:t>
       </w:r>
     </w:p>
     <w:p>
@@ -838,7 +950,8 @@
         </w:rPr>
         <w:t xml:space="preserve">The Beta distribution has two parameters, </w:t>
       </w:r>
-      <w:commentRangeStart w:id="2"/>
+      <w:commentRangeStart w:id="20"/>
+      <w:commentRangeStart w:id="21"/>
       <w:r>
         <w:rPr>
           <w:rFonts w:cs="Calibri"/>
@@ -860,7 +973,8 @@
         </w:rPr>
         <w:t xml:space="preserve"> and b</w:t>
       </w:r>
-      <w:commentRangeEnd w:id="2"/>
+      <w:commentRangeEnd w:id="20"/>
+      <w:commentRangeEnd w:id="21"/>
       <w:r>
         <w:rPr>
           <w:rFonts w:cs="Calibri"/>
@@ -872,7 +986,13 @@
         <w:rPr>
           <w:rStyle w:val="CommentReference"/>
         </w:rPr>
-        <w:commentReference w:id="2"/>
+        <w:commentReference w:id="20"/>
+      </w:r>
+      <w:r>
+        <w:rPr>
+          <w:rStyle w:val="CommentReference"/>
+        </w:rPr>
+        <w:commentReference w:id="21"/>
       </w:r>
       <w:r>
         <w:rPr>
@@ -881,34 +1001,130 @@
         </w:rPr>
         <w:t xml:space="preserve">. The aim therefore becomes to select values of a and b which satisfy the additional conditions. Defining </w:t>
       </w:r>
-      <w:commentRangeStart w:id="3"/>
+      <w:commentRangeStart w:id="22"/>
+      <w:commentRangeStart w:id="23"/>
       <m:oMath>
         <m:r>
-          <w:rPr>
-            <w:rFonts w:ascii="Cambria Math" w:hAnsi="Cambria Math" w:cs="Calibri"/>
-          </w:rPr>
-          <m:t>μ</m:t>
+          <w:del w:id="24" w:author="Jonathan Minton" w:date="2016-09-11T15:37:00Z">
+            <w:rPr>
+              <w:rFonts w:ascii="Cambria Math" w:hAnsi="Cambria Math" w:cs="Calibri"/>
+            </w:rPr>
+            <m:t>μ</m:t>
+          </w:del>
         </m:r>
       </m:oMath>
+      <w:del w:id="25" w:author="Jonathan Minton" w:date="2016-09-11T15:37:00Z">
+        <w:r>
+          <w:rPr>
+            <w:rFonts w:cs="Calibri"/>
+          </w:rPr>
+          <w:delText xml:space="preserve"> as</w:delText>
+        </w:r>
+      </w:del>
       <w:r>
         <w:rPr>
           <w:rFonts w:cs="Calibri"/>
         </w:rPr>
-        <w:t xml:space="preserve"> as the sample mean of X less the sample mean of Y</w:t>
-      </w:r>
-      <w:commentRangeEnd w:id="3"/>
-      <w:r>
-        <w:rPr>
-          <w:rStyle w:val="CommentReference"/>
-        </w:rPr>
-        <w:commentReference w:id="3"/>
-      </w:r>
-      <w:r>
-        <w:rPr>
-          <w:rFonts w:cs="Calibri"/>
-        </w:rPr>
-        <w:t xml:space="preserve">, and </w:t>
-      </w:r>
+        <w:t xml:space="preserve"> </w:t>
+      </w:r>
+      <m:oMath>
+        <m:r>
+          <w:ins w:id="26" w:author="Jonathan Minton" w:date="2016-09-11T15:37:00Z">
+            <w:rPr>
+              <w:rFonts w:ascii="Cambria Math" w:hAnsi="Cambria Math" w:cs="Calibri"/>
+            </w:rPr>
+            <m:t>μ= E</m:t>
+          </w:ins>
+        </m:r>
+        <m:d>
+          <m:dPr>
+            <m:ctrlPr>
+              <w:ins w:id="27" w:author="Jonathan Minton" w:date="2016-09-11T15:37:00Z">
+                <w:rPr>
+                  <w:rFonts w:ascii="Cambria Math" w:hAnsi="Cambria Math" w:cs="Calibri"/>
+                  <w:i/>
+                </w:rPr>
+              </w:ins>
+            </m:ctrlPr>
+          </m:dPr>
+          <m:e>
+            <m:r>
+              <w:ins w:id="28" w:author="Jonathan Minton" w:date="2016-09-11T15:37:00Z">
+                <w:rPr>
+                  <w:rFonts w:ascii="Cambria Math" w:hAnsi="Cambria Math" w:cs="Calibri"/>
+                </w:rPr>
+                <m:t>Y</m:t>
+              </w:ins>
+            </m:r>
+          </m:e>
+        </m:d>
+        <m:r>
+          <w:ins w:id="29" w:author="Jonathan Minton" w:date="2016-09-11T15:37:00Z">
+            <w:rPr>
+              <w:rFonts w:ascii="Cambria Math" w:hAnsi="Cambria Math" w:cs="Calibri"/>
+            </w:rPr>
+            <m:t>-E</m:t>
+          </w:ins>
+        </m:r>
+        <m:d>
+          <m:dPr>
+            <m:ctrlPr>
+              <w:ins w:id="30" w:author="Jonathan Minton" w:date="2016-09-11T15:37:00Z">
+                <w:rPr>
+                  <w:rFonts w:ascii="Cambria Math" w:hAnsi="Cambria Math" w:cs="Calibri"/>
+                  <w:i/>
+                </w:rPr>
+              </w:ins>
+            </m:ctrlPr>
+          </m:dPr>
+          <m:e>
+            <m:r>
+              <w:ins w:id="31" w:author="Jonathan Minton" w:date="2016-09-11T15:37:00Z">
+                <w:rPr>
+                  <w:rFonts w:ascii="Cambria Math" w:hAnsi="Cambria Math" w:cs="Calibri"/>
+                </w:rPr>
+                <m:t>X</m:t>
+              </w:ins>
+            </m:r>
+          </m:e>
+        </m:d>
+      </m:oMath>
+      <w:ins w:id="32" w:author="Jonathan Minton" w:date="2016-09-11T15:37:00Z">
+        <w:r>
+          <w:rPr>
+            <w:rFonts w:eastAsiaTheme="minorEastAsia" w:cs="Calibri"/>
+          </w:rPr>
+          <w:t xml:space="preserve"> (i.e. difference in sample means), </w:t>
+        </w:r>
+      </w:ins>
+      <w:del w:id="33" w:author="Jonathan Minton" w:date="2016-09-11T15:38:00Z">
+        <w:r>
+          <w:rPr>
+            <w:rFonts w:cs="Calibri"/>
+          </w:rPr>
+          <w:delText>the sample mean of X less the sample mean of Y</w:delText>
+        </w:r>
+        <w:commentRangeEnd w:id="22"/>
+        <w:r>
+          <w:rPr>
+            <w:rStyle w:val="CommentReference"/>
+          </w:rPr>
+          <w:commentReference w:id="22"/>
+        </w:r>
+        <w:commentRangeEnd w:id="23"/>
+        <w:r>
+          <w:rPr>
+            <w:rStyle w:val="CommentReference"/>
+          </w:rPr>
+          <w:commentReference w:id="23"/>
+        </w:r>
+        <w:r>
+          <w:rPr>
+            <w:rFonts w:cs="Calibri"/>
+          </w:rPr>
+          <w:delText xml:space="preserve">, and </w:delText>
+        </w:r>
+      </w:del>
       <m:oMath>
         <m:sSup>
           <m:sSupPr>
@@ -936,12 +1152,172 @@
             </m:r>
           </m:sup>
         </m:sSup>
+        <m:r>
+          <w:ins w:id="34" w:author="Jonathan Minton" w:date="2016-09-11T15:38:00Z">
+            <w:rPr>
+              <w:rFonts w:ascii="Cambria Math" w:eastAsiaTheme="minorEastAsia" w:hAnsi="Cambria Math" w:cs="Calibri"/>
+            </w:rPr>
+            <m:t xml:space="preserve">= </m:t>
+          </w:ins>
+        </m:r>
+        <m:d>
+          <m:dPr>
+            <m:begChr m:val="|"/>
+            <m:endChr m:val="|"/>
+            <m:ctrlPr>
+              <w:ins w:id="35" w:author="Jonathan Minton" w:date="2016-09-11T15:38:00Z">
+                <w:rPr>
+                  <w:rFonts w:ascii="Cambria Math" w:eastAsiaTheme="minorEastAsia" w:hAnsi="Cambria Math" w:cs="Calibri"/>
+                  <w:i/>
+                </w:rPr>
+              </w:ins>
+            </m:ctrlPr>
+          </m:dPr>
+          <m:e>
+            <m:r>
+              <w:ins w:id="36" w:author="Jonathan Minton" w:date="2016-09-11T15:38:00Z">
+                <w:rPr>
+                  <w:rFonts w:ascii="Cambria Math" w:eastAsiaTheme="minorEastAsia" w:hAnsi="Cambria Math" w:cs="Calibri"/>
+                </w:rPr>
+                <m:t>Var</m:t>
+              </w:ins>
+            </m:r>
+            <m:d>
+              <m:dPr>
+                <m:ctrlPr>
+                  <w:ins w:id="37" w:author="Jonathan Minton" w:date="2016-09-11T15:38:00Z">
+                    <w:rPr>
+                      <w:rFonts w:ascii="Cambria Math" w:eastAsiaTheme="minorEastAsia" w:hAnsi="Cambria Math" w:cs="Calibri"/>
+                      <w:i/>
+                    </w:rPr>
+                  </w:ins>
+                </m:ctrlPr>
+              </m:dPr>
+              <m:e>
+                <m:r>
+                  <w:ins w:id="38" w:author="Jonathan Minton" w:date="2016-09-11T15:38:00Z">
+                    <w:rPr>
+                      <w:rFonts w:ascii="Cambria Math" w:eastAsiaTheme="minorEastAsia" w:hAnsi="Cambria Math" w:cs="Calibri"/>
+                    </w:rPr>
+                    <m:t>Y</m:t>
+                  </w:ins>
+                </m:r>
+              </m:e>
+            </m:d>
+            <m:r>
+              <w:ins w:id="39" w:author="Jonathan Minton" w:date="2016-09-11T15:38:00Z">
+                <w:rPr>
+                  <w:rFonts w:ascii="Cambria Math" w:eastAsiaTheme="minorEastAsia" w:hAnsi="Cambria Math" w:cs="Calibri"/>
+                </w:rPr>
+                <m:t>-Var(X)</m:t>
+              </w:ins>
+            </m:r>
+          </m:e>
+        </m:d>
       </m:oMath>
+      <w:ins w:id="40" w:author="Jonathan Minton" w:date="2016-09-11T15:38:00Z">
+        <w:r>
+          <w:rPr>
+            <w:rFonts w:eastAsiaTheme="minorEastAsia" w:cs="Calibri"/>
+          </w:rPr>
+          <w:t xml:space="preserve"> (i.e. absolute difference in sample variances), </w:t>
+        </w:r>
+        <w:proofErr w:type="gramStart"/>
+        <w:r>
+          <w:rPr>
+            <w:rFonts w:eastAsiaTheme="minorEastAsia" w:cs="Calibri"/>
+          </w:rPr>
+          <w:t xml:space="preserve">and </w:t>
+        </w:r>
+      </w:ins>
+      <w:commentRangeStart w:id="41"/>
+      <m:oMath>
+        <m:r>
+          <w:ins w:id="42" w:author="Jonathan Minton" w:date="2016-09-11T15:39:00Z">
+            <w:rPr>
+              <w:rFonts w:ascii="Cambria Math" w:eastAsiaTheme="minorEastAsia" w:hAnsi="Cambria Math" w:cs="Calibri"/>
+            </w:rPr>
+            <m:t/>
+          </w:ins>
+        </m:r>
+        <w:proofErr w:type="gramEnd"/>
+        <m:r>
+          <w:ins w:id="43" w:author="Jonathan Minton" w:date="2016-09-11T15:39:00Z">
+            <w:rPr>
+              <w:rFonts w:ascii="Cambria Math" w:eastAsiaTheme="minorEastAsia" w:hAnsi="Cambria Math" w:cs="Calibri"/>
+            </w:rPr>
+            <m:t xml:space="preserve">= </m:t>
+          </w:ins>
+        </m:r>
+        <m:f>
+          <m:fPr>
+            <m:ctrlPr>
+              <w:ins w:id="44" w:author="Jonathan Minton" w:date="2016-09-11T15:39:00Z">
+                <w:rPr>
+                  <w:rFonts w:ascii="Cambria Math" w:eastAsiaTheme="minorEastAsia" w:hAnsi="Cambria Math" w:cs="Calibri"/>
+                  <w:i/>
+                </w:rPr>
+              </w:ins>
+            </m:ctrlPr>
+          </m:fPr>
+          <m:num>
+            <m:r>
+              <w:ins w:id="45" w:author="Jonathan Minton" w:date="2016-09-11T15:39:00Z">
+                <w:rPr>
+                  <w:rFonts w:ascii="Cambria Math" w:eastAsiaTheme="minorEastAsia" w:hAnsi="Cambria Math" w:cs="Calibri"/>
+                </w:rPr>
+                <m:t>1- μ</m:t>
+              </w:ins>
+            </m:r>
+          </m:num>
+          <m:den>
+            <m:r>
+              <w:ins w:id="46" w:author="Jonathan Minton" w:date="2016-09-11T15:39:00Z">
+                <w:rPr>
+                  <w:rFonts w:ascii="Cambria Math" w:eastAsiaTheme="minorEastAsia" w:hAnsi="Cambria Math" w:cs="Calibri"/>
+                </w:rPr>
+                <m:t>u</m:t>
+              </w:ins>
+            </m:r>
+          </m:den>
+        </m:f>
+      </m:oMath>
       <w:r>
         <w:rPr>
           <w:rFonts w:cs="Calibri"/>
         </w:rPr>
-        <w:t xml:space="preserve"> as the differences between the sample variances of Y and X, the following parameterisations were arrived at:</w:t>
+        <w:t xml:space="preserve"> </w:t>
+      </w:r>
+      <w:del w:id="47" w:author="Jonathan Minton" w:date="2016-09-11T15:40:00Z">
+        <w:r>
+          <w:rPr>
+            <w:rFonts w:cs="Calibri"/>
+          </w:rPr>
+          <w:delText xml:space="preserve">as the differences between the sample variances of Y and X, </w:delText>
+        </w:r>
+      </w:del>
+      <w:ins w:id="48" w:author="Jonathan Minton" w:date="2016-09-11T15:40:00Z">
+        <w:r>
+          <w:rPr>
+            <w:rFonts w:cs="Calibri"/>
+          </w:rPr>
+          <w:t xml:space="preserve">, </w:t>
+        </w:r>
+      </w:ins>
+      <w:commentRangeEnd w:id="41"/>
+      <w:ins w:id="49" w:author="Jonathan Minton" w:date="2016-09-11T15:42:00Z">
+        <w:r>
+          <w:rPr>
+            <w:rStyle w:val="CommentReference"/>
+          </w:rPr>
+          <w:commentReference w:id="41"/>
+        </w:r>
+      </w:ins>
+      <w:r>
+        <w:rPr>
+          <w:rFonts w:cs="Calibri"/>
+        </w:rPr>
+        <w:t>the following parameterisations were arrived at:</w:t>
       </w:r>
     </w:p>
     <w:tbl>
@@ -950,9 +1326,9 @@
         <w:tblLook w:val="04A0" w:firstRow="1" w:lastRow="0" w:firstColumn="1" w:lastColumn="0" w:noHBand="0" w:noVBand="1"/>
       </w:tblPr>
       <w:tblGrid>
-        <w:gridCol w:w="653"/>
-        <w:gridCol w:w="7752"/>
-        <w:gridCol w:w="621"/>
+        <w:gridCol w:w="651"/>
+        <w:gridCol w:w="7755"/>
+        <w:gridCol w:w="620"/>
       </w:tblGrid>
       <w:tr>
         <w:tc>
@@ -985,6 +1361,12 @@
                 <w:rFonts w:cs="Calibri"/>
                 <w:lang w:eastAsia="zh-CN"/>
               </w:rPr>
+              <w:pPrChange w:id="50" w:author="Jonathan Minton" w:date="2016-09-11T15:42:00Z">
+                <w:pPr>
+                  <w:keepNext/>
+                  <w:spacing w:after="0" w:line="480" w:lineRule="auto"/>
+                </w:pPr>
+              </w:pPrChange>
             </w:pPr>
             <m:oMathPara>
               <m:oMath>
@@ -1019,26 +1401,42 @@
                       </m:fPr>
                       <m:num>
                         <m:r>
-                          <m:rPr>
-                            <m:sty m:val="p"/>
-                          </m:rPr>
-                          <w:rPr>
-                            <w:rFonts w:ascii="Cambria Math" w:hAnsi="Cambria Math" w:cs="Calibri"/>
-                            <w:lang w:eastAsia="zh-CN"/>
-                          </w:rPr>
-                          <m:t>1-μ</m:t>
+                          <w:ins w:id="51" w:author="Jonathan Minton" w:date="2016-09-11T15:40:00Z">
+                            <m:rPr>
+                              <m:sty m:val="p"/>
+                            </m:rPr>
+                            <w:rPr>
+                              <w:rFonts w:ascii="Cambria Math" w:hAnsi="Cambria Math" w:cs="Calibri"/>
+                              <w:lang w:eastAsia="zh-CN"/>
+                            </w:rPr>
+                            <m:t>θ</m:t>
+                          </w:ins>
+                        </m:r>
+                        <m:r>
+                          <w:del w:id="52" w:author="Jonathan Minton" w:date="2016-09-11T15:40:00Z">
+                            <m:rPr>
+                              <m:sty m:val="p"/>
+                            </m:rPr>
+                            <w:rPr>
+                              <w:rFonts w:ascii="Cambria Math" w:hAnsi="Cambria Math" w:cs="Calibri"/>
+                              <w:lang w:eastAsia="zh-CN"/>
+                            </w:rPr>
+                            <m:t>1-μ</m:t>
+                          </w:del>
                         </m:r>
                       </m:num>
                       <m:den>
                         <m:r>
-                          <m:rPr>
-                            <m:sty m:val="p"/>
-                          </m:rPr>
-                          <w:rPr>
-                            <w:rFonts w:ascii="Cambria Math" w:hAnsi="Cambria Math" w:cs="Calibri"/>
-                            <w:lang w:eastAsia="zh-CN"/>
-                          </w:rPr>
-                          <m:t>μ</m:t>
+                          <w:del w:id="53" w:author="Jonathan Minton" w:date="2016-09-11T15:40:00Z">
+                            <m:rPr>
+                              <m:sty m:val="p"/>
+                            </m:rPr>
+                            <w:rPr>
+                              <w:rFonts w:ascii="Cambria Math" w:hAnsi="Cambria Math" w:cs="Calibri"/>
+                              <w:lang w:eastAsia="zh-CN"/>
+                            </w:rPr>
+                            <m:t>μ</m:t>
+                          </w:del>
                         </m:r>
                         <m:sSup>
                           <m:sSupPr>
@@ -1086,47 +1484,67 @@
                       </w:rPr>
                       <m:t>-1-2</m:t>
                     </m:r>
+                    <m:r>
+                      <w:ins w:id="54" w:author="Jonathan Minton" w:date="2016-09-11T15:41:00Z">
+                        <m:rPr>
+                          <m:sty m:val="p"/>
+                        </m:rPr>
+                        <w:rPr>
+                          <w:rFonts w:ascii="Cambria Math" w:hAnsi="Cambria Math" w:cs="Calibri"/>
+                          <w:lang w:eastAsia="zh-CN"/>
+                        </w:rPr>
+                        <m:t>θ</m:t>
+                      </w:ins>
+                    </m:r>
                     <m:d>
                       <m:dPr>
                         <m:ctrlPr>
-                          <w:rPr>
-                            <w:rFonts w:ascii="Cambria Math" w:hAnsi="Cambria Math" w:cs="Calibri"/>
-                            <w:lang w:eastAsia="zh-CN"/>
-                          </w:rPr>
+                          <w:del w:id="55" w:author="Jonathan Minton" w:date="2016-09-11T15:41:00Z">
+                            <w:rPr>
+                              <w:rFonts w:ascii="Cambria Math" w:hAnsi="Cambria Math" w:cs="Calibri"/>
+                              <w:lang w:eastAsia="zh-CN"/>
+                            </w:rPr>
+                          </w:del>
                         </m:ctrlPr>
                       </m:dPr>
                       <m:e>
                         <m:f>
                           <m:fPr>
                             <m:ctrlPr>
-                              <w:rPr>
-                                <w:rFonts w:ascii="Cambria Math" w:hAnsi="Cambria Math" w:cs="Calibri"/>
-                                <w:lang w:eastAsia="zh-CN"/>
-                              </w:rPr>
+                              <w:del w:id="56" w:author="Jonathan Minton" w:date="2016-09-11T15:40:00Z">
+                                <w:rPr>
+                                  <w:rFonts w:ascii="Cambria Math" w:hAnsi="Cambria Math" w:cs="Calibri"/>
+                                  <w:lang w:eastAsia="zh-CN"/>
+                                </w:rPr>
+                              </w:del>
                             </m:ctrlPr>
                           </m:fPr>
                           <m:num>
                             <m:r>
-                              <m:rPr>
-                                <m:sty m:val="p"/>
-                              </m:rPr>
-                              <w:rPr>
-                                <w:rFonts w:ascii="Cambria Math" w:hAnsi="Cambria Math" w:cs="Calibri"/>
-                                <w:lang w:eastAsia="zh-CN"/>
-                              </w:rPr>
-                              <m:t>1-μ</m:t>
+                              <w:del w:id="57" w:author="Jonathan Minton" w:date="2016-09-11T15:40:00Z">
+                                <m:rPr>
+                                  <m:sty m:val="p"/>
+                                </m:rPr>
+                                <w:rPr>
+                                  <w:rFonts w:ascii="Cambria Math" w:hAnsi="Cambria Math" w:cs="Calibri"/>
+                                  <w:lang w:eastAsia="zh-CN"/>
+                                </w:rPr>
+                                <m:t>1-μ</m:t>
+                              </w:del>
                             </m:r>
                           </m:num>
                           <m:den>
                             <m:r>
-                              <m:rPr>
-                                <m:sty m:val="p"/>
-                              </m:rPr>
-                              <w:rPr>
-                                <w:rFonts w:ascii="Cambria Math" w:hAnsi="Cambria Math" w:cs="Calibri"/>
-                                <w:lang w:eastAsia="zh-CN"/>
-                              </w:rPr>
-                              <m:t>μ</m:t>
+                              <w:del w:id="58" w:author="Jonathan Minton" w:date="2016-09-11T15:40:00Z">
+                                <m:rPr>
+                                  <m:sty m:val="p"/>
+                                </m:rPr>
+                                <w:rPr>
+                                  <w:rFonts w:ascii="Cambria Math" w:hAnsi="Cambria Math" w:cs="Calibri"/>
+                                  <w:lang w:eastAsia="zh-CN"/>
+                                </w:rPr>
+                                <m:t>μ</m:t>
+                              </w:del>
                             </m:r>
                           </m:den>
                         </m:f>
@@ -1150,47 +1568,64 @@
                         </m:ctrlPr>
                       </m:sSupPr>
                       <m:e>
+                        <m:r>
+                          <w:ins w:id="59" w:author="Jonathan Minton" w:date="2016-09-11T15:41:00Z">
+                            <w:rPr>
+                              <w:rFonts w:ascii="Cambria Math" w:hAnsi="Cambria Math" w:cs="Calibri"/>
+                              <w:lang w:eastAsia="zh-CN"/>
+                            </w:rPr>
+                            <m:t>θ</m:t>
+                          </w:ins>
+                        </m:r>
                         <m:d>
                           <m:dPr>
                             <m:ctrlPr>
-                              <w:rPr>
-                                <w:rFonts w:ascii="Cambria Math" w:hAnsi="Cambria Math" w:cs="Calibri"/>
-                                <w:lang w:eastAsia="zh-CN"/>
-                              </w:rPr>
+                              <w:del w:id="60" w:author="Jonathan Minton" w:date="2016-09-11T15:40:00Z">
+                                <w:rPr>
+                                  <w:rFonts w:ascii="Cambria Math" w:hAnsi="Cambria Math" w:cs="Calibri"/>
+                                  <w:lang w:eastAsia="zh-CN"/>
+                                </w:rPr>
+                              </w:del>
                             </m:ctrlPr>
                           </m:dPr>
                           <m:e>
                             <m:f>
                               <m:fPr>
                                 <m:ctrlPr>
-                                  <w:rPr>
-                                    <w:rFonts w:ascii="Cambria Math" w:hAnsi="Cambria Math" w:cs="Calibri"/>
-                                    <w:lang w:eastAsia="zh-CN"/>
-                                  </w:rPr>
+                                  <w:del w:id="61" w:author="Jonathan Minton" w:date="2016-09-11T15:40:00Z">
+                                    <w:rPr>
+                                      <w:rFonts w:ascii="Cambria Math" w:hAnsi="Cambria Math" w:cs="Calibri"/>
+                                      <w:lang w:eastAsia="zh-CN"/>
+                                    </w:rPr>
+                                  </w:del>
                                 </m:ctrlPr>
                               </m:fPr>
                               <m:num>
                                 <m:r>
-                                  <m:rPr>
-                                    <m:sty m:val="p"/>
-                                  </m:rPr>
-                                  <w:rPr>
-                                    <w:rFonts w:ascii="Cambria Math" w:hAnsi="Cambria Math" w:cs="Calibri"/>
-                                    <w:lang w:eastAsia="zh-CN"/>
-                                  </w:rPr>
-                                  <m:t>1-μ</m:t>
+                                  <w:del w:id="62" w:author="Jonathan Minton" w:date="2016-09-11T15:40:00Z">
+                                    <m:rPr>
+                                      <m:sty m:val="p"/>
+                                    </m:rPr>
+                                    <w:rPr>
+                                      <w:rFonts w:ascii="Cambria Math" w:hAnsi="Cambria Math" w:cs="Calibri"/>
+                                      <w:lang w:eastAsia="zh-CN"/>
+                                    </w:rPr>
+                                    <m:t>1-μ</m:t>
+                                  </w:del>
                                 </m:r>
                               </m:num>
                               <m:den>
                                 <m:r>
-                                  <m:rPr>
-                                    <m:sty m:val="p"/>
-                                  </m:rPr>
-                                  <w:rPr>
-                                    <w:rFonts w:ascii="Cambria Math" w:hAnsi="Cambria Math" w:cs="Calibri"/>
-                                    <w:lang w:eastAsia="zh-CN"/>
-                                  </w:rPr>
-                                  <m:t>μ</m:t>
+                                  <w:del w:id="63" w:author="Jonathan Minton" w:date="2016-09-11T15:40:00Z">
+                                    <m:rPr>
+                                      <m:sty m:val="p"/>
+                                    </m:rPr>
+                                    <w:rPr>
+                                      <w:rFonts w:ascii="Cambria Math" w:hAnsi="Cambria Math" w:cs="Calibri"/>
+                                      <w:lang w:eastAsia="zh-CN"/>
+                                    </w:rPr>
+                                    <m:t>μ</m:t>
+                                  </w:del>
                                 </m:r>
                               </m:den>
                             </m:f>
@@ -1229,49 +1664,66 @@
                     <m:d>
                       <m:dPr>
                         <m:ctrlPr>
-                          <w:rPr>
-                            <w:rFonts w:ascii="Cambria Math" w:hAnsi="Cambria Math" w:cs="Calibri"/>
-                            <w:lang w:eastAsia="zh-CN"/>
-                          </w:rPr>
+                          <w:del w:id="64" w:author="Jonathan Minton" w:date="2016-09-11T15:42:00Z">
+                            <w:rPr>
+                              <w:rFonts w:ascii="Cambria Math" w:hAnsi="Cambria Math" w:cs="Calibri"/>
+                              <w:lang w:eastAsia="zh-CN"/>
+                            </w:rPr>
+                          </w:del>
                         </m:ctrlPr>
                       </m:dPr>
                       <m:e>
                         <m:f>
                           <m:fPr>
                             <m:ctrlPr>
-                              <w:rPr>
-                                <w:rFonts w:ascii="Cambria Math" w:hAnsi="Cambria Math" w:cs="Calibri"/>
-                                <w:lang w:eastAsia="zh-CN"/>
-                              </w:rPr>
+                              <w:del w:id="65" w:author="Jonathan Minton" w:date="2016-09-11T15:41:00Z">
+                                <w:rPr>
+                                  <w:rFonts w:ascii="Cambria Math" w:hAnsi="Cambria Math" w:cs="Calibri"/>
+                                  <w:lang w:eastAsia="zh-CN"/>
+                                </w:rPr>
+                              </w:del>
                             </m:ctrlPr>
                           </m:fPr>
                           <m:num>
                             <m:r>
-                              <m:rPr>
-                                <m:sty m:val="p"/>
-                              </m:rPr>
-                              <w:rPr>
-                                <w:rFonts w:ascii="Cambria Math" w:hAnsi="Cambria Math" w:cs="Calibri"/>
-                                <w:lang w:eastAsia="zh-CN"/>
-                              </w:rPr>
-                              <m:t>1-μ</m:t>
+                              <w:del w:id="66" w:author="Jonathan Minton" w:date="2016-09-11T15:41:00Z">
+                                <m:rPr>
+                                  <m:sty m:val="p"/>
+                                </m:rPr>
+                                <w:rPr>
+                                  <w:rFonts w:ascii="Cambria Math" w:hAnsi="Cambria Math" w:cs="Calibri"/>
+                                  <w:lang w:eastAsia="zh-CN"/>
+                                </w:rPr>
+                                <m:t>1-μ</m:t>
+                              </w:del>
                             </m:r>
                           </m:num>
                           <m:den>
                             <m:r>
-                              <m:rPr>
-                                <m:sty m:val="p"/>
-                              </m:rPr>
-                              <w:rPr>
-                                <w:rFonts w:ascii="Cambria Math" w:hAnsi="Cambria Math" w:cs="Calibri"/>
-                                <w:lang w:eastAsia="zh-CN"/>
-                              </w:rPr>
-                              <m:t>μ</m:t>
+                              <w:del w:id="67" w:author="Jonathan Minton" w:date="2016-09-11T15:41:00Z">
+                                <m:rPr>
+                                  <m:sty m:val="p"/>
+                                </m:rPr>
+                                <w:rPr>
+                                  <w:rFonts w:ascii="Cambria Math" w:hAnsi="Cambria Math" w:cs="Calibri"/>
+                                  <w:lang w:eastAsia="zh-CN"/>
+                                </w:rPr>
+                                <m:t>μ</m:t>
+                              </w:del>
                             </m:r>
                           </m:den>
                         </m:f>
                       </m:e>
                     </m:d>
+                    <m:r>
+                      <w:ins w:id="68" w:author="Jonathan Minton" w:date="2016-09-11T15:42:00Z">
+                        <w:rPr>
+                          <w:rFonts w:ascii="Cambria Math" w:hAnsi="Cambria Math" w:cs="Calibri"/>
+                          <w:lang w:eastAsia="zh-CN"/>
+                        </w:rPr>
+                        <m:t>θ</m:t>
+                      </w:ins>
+                    </m:r>
                     <m:r>
                       <w:rPr>
                         <w:rFonts w:ascii="Cambria Math" w:hAnsi="Cambria Math" w:cs="Calibri"/>
@@ -1290,47 +1742,64 @@
                         </m:ctrlPr>
                       </m:sSupPr>
                       <m:e>
+                        <m:r>
+                          <w:ins w:id="69" w:author="Jonathan Minton" w:date="2016-09-11T15:41:00Z">
+                            <w:rPr>
+                              <w:rFonts w:ascii="Cambria Math" w:hAnsi="Cambria Math" w:cs="Calibri"/>
+                              <w:lang w:eastAsia="zh-CN"/>
+                            </w:rPr>
+                            <m:t>θ</m:t>
+                          </w:ins>
+                        </m:r>
                         <m:d>
                           <m:dPr>
                             <m:ctrlPr>
-                              <w:rPr>
-                                <w:rFonts w:ascii="Cambria Math" w:hAnsi="Cambria Math" w:cs="Calibri"/>
-                                <w:lang w:eastAsia="zh-CN"/>
-                              </w:rPr>
+                              <w:del w:id="70" w:author="Jonathan Minton" w:date="2016-09-11T15:41:00Z">
+                                <w:rPr>
+                                  <w:rFonts w:ascii="Cambria Math" w:hAnsi="Cambria Math" w:cs="Calibri"/>
+                                  <w:lang w:eastAsia="zh-CN"/>
+                                </w:rPr>
+                              </w:del>
                             </m:ctrlPr>
                           </m:dPr>
                           <m:e>
                             <m:f>
                               <m:fPr>
                                 <m:ctrlPr>
-                                  <w:rPr>
-                                    <w:rFonts w:ascii="Cambria Math" w:hAnsi="Cambria Math" w:cs="Calibri"/>
-                                    <w:lang w:eastAsia="zh-CN"/>
-                                  </w:rPr>
+                                  <w:del w:id="71" w:author="Jonathan Minton" w:date="2016-09-11T15:41:00Z">
+                                    <w:rPr>
+                                      <w:rFonts w:ascii="Cambria Math" w:hAnsi="Cambria Math" w:cs="Calibri"/>
+                                      <w:lang w:eastAsia="zh-CN"/>
+                                    </w:rPr>
+                                  </w:del>
                                 </m:ctrlPr>
                               </m:fPr>
                               <m:num>
                                 <m:r>
-                                  <m:rPr>
-                                    <m:sty m:val="p"/>
-                                  </m:rPr>
-                                  <w:rPr>
-                                    <w:rFonts w:ascii="Cambria Math" w:hAnsi="Cambria Math" w:cs="Calibri"/>
-                                    <w:lang w:eastAsia="zh-CN"/>
-                                  </w:rPr>
-                                  <m:t>1-μ</m:t>
+                                  <w:del w:id="72" w:author="Jonathan Minton" w:date="2016-09-11T15:41:00Z">
+                                    <m:rPr>
+                                      <m:sty m:val="p"/>
+                                    </m:rPr>
+                                    <w:rPr>
+                                      <w:rFonts w:ascii="Cambria Math" w:hAnsi="Cambria Math" w:cs="Calibri"/>
+                                      <w:lang w:eastAsia="zh-CN"/>
+                                    </w:rPr>
+                                    <m:t>1-μ</m:t>
+                                  </w:del>
                                 </m:r>
                               </m:num>
                               <m:den>
                                 <m:r>
-                                  <m:rPr>
-                                    <m:sty m:val="p"/>
-                                  </m:rPr>
-                                  <w:rPr>
-                                    <w:rFonts w:ascii="Cambria Math" w:hAnsi="Cambria Math" w:cs="Calibri"/>
-                                    <w:lang w:eastAsia="zh-CN"/>
-                                  </w:rPr>
-                                  <m:t>μ</m:t>
+                                  <w:del w:id="73" w:author="Jonathan Minton" w:date="2016-09-11T15:41:00Z">
+                                    <m:rPr>
+                                      <m:sty m:val="p"/>
+                                    </m:rPr>
+                                    <w:rPr>
+                                      <w:rFonts w:ascii="Cambria Math" w:hAnsi="Cambria Math" w:cs="Calibri"/>
+                                      <w:lang w:eastAsia="zh-CN"/>
+                                    </w:rPr>
+                                    <m:t>μ</m:t>
+                                  </w:del>
                                 </m:r>
                               </m:den>
                             </m:f>
@@ -1365,47 +1834,64 @@
                         </m:ctrlPr>
                       </m:sSupPr>
                       <m:e>
+                        <m:r>
+                          <w:ins w:id="74" w:author="Jonathan Minton" w:date="2016-09-11T15:41:00Z">
+                            <w:rPr>
+                              <w:rFonts w:ascii="Cambria Math" w:hAnsi="Cambria Math" w:cs="Calibri"/>
+                              <w:lang w:eastAsia="zh-CN"/>
+                            </w:rPr>
+                            <m:t>θ</m:t>
+                          </w:ins>
+                        </m:r>
                         <m:d>
                           <m:dPr>
                             <m:ctrlPr>
-                              <w:rPr>
-                                <w:rFonts w:ascii="Cambria Math" w:hAnsi="Cambria Math" w:cs="Calibri"/>
-                                <w:lang w:eastAsia="zh-CN"/>
-                              </w:rPr>
+                              <w:del w:id="75" w:author="Jonathan Minton" w:date="2016-09-11T15:41:00Z">
+                                <w:rPr>
+                                  <w:rFonts w:ascii="Cambria Math" w:hAnsi="Cambria Math" w:cs="Calibri"/>
+                                  <w:lang w:eastAsia="zh-CN"/>
+                                </w:rPr>
+                              </w:del>
                             </m:ctrlPr>
                           </m:dPr>
                           <m:e>
                             <m:f>
                               <m:fPr>
                                 <m:ctrlPr>
-                                  <w:rPr>
-                                    <w:rFonts w:ascii="Cambria Math" w:hAnsi="Cambria Math" w:cs="Calibri"/>
-                                    <w:lang w:eastAsia="zh-CN"/>
-                                  </w:rPr>
+                                  <w:del w:id="76" w:author="Jonathan Minton" w:date="2016-09-11T15:41:00Z">
+                                    <w:rPr>
+                                      <w:rFonts w:ascii="Cambria Math" w:hAnsi="Cambria Math" w:cs="Calibri"/>
+                                      <w:lang w:eastAsia="zh-CN"/>
+                                    </w:rPr>
+                                  </w:del>
                                 </m:ctrlPr>
                               </m:fPr>
                               <m:num>
                                 <m:r>
-                                  <m:rPr>
-                                    <m:sty m:val="p"/>
-                                  </m:rPr>
-                                  <w:rPr>
-                                    <w:rFonts w:ascii="Cambria Math" w:hAnsi="Cambria Math" w:cs="Calibri"/>
-                                    <w:lang w:eastAsia="zh-CN"/>
-                                  </w:rPr>
-                                  <m:t>1-μ</m:t>
+                                  <w:del w:id="77" w:author="Jonathan Minton" w:date="2016-09-11T15:41:00Z">
+                                    <m:rPr>
+                                      <m:sty m:val="p"/>
+                                    </m:rPr>
+                                    <w:rPr>
+                                      <w:rFonts w:ascii="Cambria Math" w:hAnsi="Cambria Math" w:cs="Calibri"/>
+                                      <w:lang w:eastAsia="zh-CN"/>
+                                    </w:rPr>
+                                    <m:t>1-μ</m:t>
+                                  </w:del>
                                 </m:r>
                               </m:num>
                               <m:den>
                                 <m:r>
-                                  <m:rPr>
-                                    <m:sty m:val="p"/>
-                                  </m:rPr>
-                                  <w:rPr>
-                                    <w:rFonts w:ascii="Cambria Math" w:hAnsi="Cambria Math" w:cs="Calibri"/>
-                                    <w:lang w:eastAsia="zh-CN"/>
-                                  </w:rPr>
-                                  <m:t>μ</m:t>
+                                  <w:del w:id="78" w:author="Jonathan Minton" w:date="2016-09-11T15:41:00Z">
+                                    <m:rPr>
+                                      <m:sty m:val="p"/>
+                                    </m:rPr>
+                                    <w:rPr>
+                                      <w:rFonts w:ascii="Cambria Math" w:hAnsi="Cambria Math" w:cs="Calibri"/>
+                                      <w:lang w:eastAsia="zh-CN"/>
+                                    </w:rPr>
+                                    <m:t>μ</m:t>
+                                  </w:del>
                                 </m:r>
                               </m:den>
                             </m:f>
@@ -1528,6 +2014,12 @@
                 <w:rFonts w:cs="Calibri"/>
                 <w:lang w:eastAsia="zh-CN"/>
               </w:rPr>
+              <w:pPrChange w:id="79" w:author="Jonathan Minton" w:date="2016-09-11T15:42:00Z">
+                <w:pPr>
+                  <w:keepNext/>
+                  <w:spacing w:after="0" w:line="480" w:lineRule="auto"/>
+                </w:pPr>
+              </w:pPrChange>
             </w:pPr>
             <m:oMathPara>
               <m:oMath>
@@ -1541,47 +2033,67 @@
                   </w:rPr>
                   <m:t>b=a</m:t>
                 </m:r>
+                <m:r>
+                  <w:ins w:id="80" w:author="Jonathan Minton" w:date="2016-09-11T15:42:00Z">
+                    <m:rPr>
+                      <m:sty m:val="p"/>
+                    </m:rPr>
+                    <w:rPr>
+                      <w:rFonts w:ascii="Cambria Math" w:hAnsi="Cambria Math" w:cs="Calibri"/>
+                      <w:lang w:eastAsia="zh-CN"/>
+                    </w:rPr>
+                    <m:t>θ</m:t>
+                  </w:ins>
+                </m:r>
                 <m:d>
                   <m:dPr>
                     <m:ctrlPr>
-                      <w:rPr>
-                        <w:rFonts w:ascii="Cambria Math" w:hAnsi="Cambria Math" w:cs="Calibri"/>
-                        <w:lang w:eastAsia="zh-CN"/>
-                      </w:rPr>
+                      <w:del w:id="81" w:author="Jonathan Minton" w:date="2016-09-11T15:42:00Z">
+                        <w:rPr>
+                          <w:rFonts w:ascii="Cambria Math" w:hAnsi="Cambria Math" w:cs="Calibri"/>
+                          <w:lang w:eastAsia="zh-CN"/>
+                        </w:rPr>
+                      </w:del>
                     </m:ctrlPr>
                   </m:dPr>
                   <m:e>
                     <m:f>
                       <m:fPr>
                         <m:ctrlPr>
-                          <w:rPr>
-                            <w:rFonts w:ascii="Cambria Math" w:hAnsi="Cambria Math" w:cs="Calibri"/>
-                            <w:lang w:eastAsia="zh-CN"/>
-                          </w:rPr>
+                          <w:del w:id="82" w:author="Jonathan Minton" w:date="2016-09-11T15:42:00Z">
+                            <w:rPr>
+                              <w:rFonts w:ascii="Cambria Math" w:hAnsi="Cambria Math" w:cs="Calibri"/>
+                              <w:lang w:eastAsia="zh-CN"/>
+                            </w:rPr>
+                          </w:del>
                         </m:ctrlPr>
                       </m:fPr>
                       <m:num>
                         <m:r>
-                          <m:rPr>
-                            <m:sty m:val="p"/>
-                          </m:rPr>
-                          <w:rPr>
-                            <w:rFonts w:ascii="Cambria Math" w:hAnsi="Cambria Math" w:cs="Calibri"/>
-                            <w:lang w:eastAsia="zh-CN"/>
-                          </w:rPr>
-                          <m:t>1-μ</m:t>
+                          <w:del w:id="83" w:author="Jonathan Minton" w:date="2016-09-11T15:42:00Z">
+                            <m:rPr>
+                              <m:sty m:val="p"/>
+                            </m:rPr>
+                            <w:rPr>
+                              <w:rFonts w:ascii="Cambria Math" w:hAnsi="Cambria Math" w:cs="Calibri"/>
+                              <w:lang w:eastAsia="zh-CN"/>
+                            </w:rPr>
+                            <m:t>1-μ</m:t>
+                          </w:del>
                         </m:r>
                       </m:num>
                       <m:den>
                         <m:r>
-                          <m:rPr>
-                            <m:sty m:val="p"/>
-                          </m:rPr>
-                          <w:rPr>
-                            <w:rFonts w:ascii="Cambria Math" w:hAnsi="Cambria Math" w:cs="Calibri"/>
-                            <w:lang w:eastAsia="zh-CN"/>
-                          </w:rPr>
-                          <m:t>μ</m:t>
+                          <w:del w:id="84" w:author="Jonathan Minton" w:date="2016-09-11T15:42:00Z">
+                            <m:rPr>
+                              <m:sty m:val="p"/>
+                            </m:rPr>
+                            <w:rPr>
+                              <w:rFonts w:ascii="Cambria Math" w:hAnsi="Cambria Math" w:cs="Calibri"/>
+                              <w:lang w:eastAsia="zh-CN"/>
+                            </w:rPr>
+                            <m:t>μ</m:t>
+                          </w:del>
                         </m:r>
                       </m:den>
                     </m:f>
@@ -1688,6 +2200,7 @@
         <w:spacing w:line="480" w:lineRule="auto"/>
       </w:pPr>
       <w:r>
+        <w:lastRenderedPageBreak/>
         <w:t>The hypothetical data comprised observations of the health related quality of life (HRQoL) of thirty patients with a condition; the condition had an active (worse) and remission (better) state, and HRQoL for each patient was recorded in both states. For each patient, the HRQoL when the patient was in the worse state was lower than when that same patient was in the better health state. A scatterplot of all patients’ HRQoLs in the health states are shown in Figure 1</w:t>
       </w:r>
       <w:r>
@@ -1802,6 +2315,7 @@
         <w:rPr>
           <w:i/>
         </w:rPr>
+        <w:lastRenderedPageBreak/>
         <w:t>The HRQ</w:t>
       </w:r>
       <w:r>
@@ -1875,6 +2389,9 @@
     <w:p>
       <w:pPr>
         <w:spacing w:line="480" w:lineRule="auto"/>
+        <w:rPr>
+          <w:del w:id="85" w:author="Jonathan Minton" w:date="2016-09-11T15:44:00Z"/>
+        </w:rPr>
       </w:pPr>
     </w:p>
     <w:p>
@@ -1937,6 +2454,7 @@
           <w:color w:val="222222"/>
           <w:lang w:eastAsia="en-GB"/>
         </w:rPr>
+        <w:lastRenderedPageBreak/>
         <w:t>Results</w:t>
       </w:r>
     </w:p>
@@ -1963,42 +2481,42 @@
           <w:color w:val="222222"/>
           <w:lang w:eastAsia="en-GB"/>
         </w:rPr>
-        <w:t xml:space="preserve">the distribution in the difference of paired estimates; the distribution of estimates for the higher parameter and the distribution of estimates for the lower </w:t>
-      </w:r>
-      <w:commentRangeStart w:id="4"/>
+        <w:t>the distribution in the difference of paired estimates; the distribution of estimates for the higher pa</w:t>
+      </w:r>
+      <w:bookmarkStart w:id="86" w:name="_GoBack"/>
+      <w:bookmarkEnd w:id="86"/>
       <w:r>
         <w:rPr>
           <w:rFonts w:eastAsia="Times New Roman" w:cs="Arial"/>
           <w:color w:val="222222"/>
           <w:lang w:eastAsia="en-GB"/>
         </w:rPr>
-        <w:t>parameter</w:t>
-      </w:r>
-      <w:commentRangeEnd w:id="4"/>
-      <w:r>
-        <w:rPr>
-          <w:rStyle w:val="CommentReference"/>
-        </w:rPr>
-        <w:commentReference w:id="4"/>
-      </w:r>
+        <w:t xml:space="preserve">rameter and the distribution of estimates for the lower </w:t>
+      </w:r>
+      <w:commentRangeStart w:id="87"/>
       <w:r>
         <w:rPr>
           <w:rFonts w:eastAsia="Times New Roman" w:cs="Arial"/>
           <w:color w:val="222222"/>
           <w:lang w:eastAsia="en-GB"/>
         </w:rPr>
-        <w:t>. (Figure 2).</w:t>
-      </w:r>
-    </w:p>
-    <w:p>
-      <w:pPr>
-        <w:spacing w:line="360" w:lineRule="auto"/>
+        <w:t>parameter</w:t>
+      </w:r>
+      <w:commentRangeEnd w:id="87"/>
+      <w:r>
+        <w:rPr>
+          <w:rStyle w:val="CommentReference"/>
+        </w:rPr>
+        <w:commentReference w:id="87"/>
+      </w:r>
+      <w:r>
         <w:rPr>
           <w:rFonts w:eastAsia="Times New Roman" w:cs="Arial"/>
           <w:color w:val="222222"/>
           <w:lang w:eastAsia="en-GB"/>
         </w:rPr>
-      </w:pPr>
+        <w:t>. (Figure 2).</w:t>
+      </w:r>
     </w:p>
     <w:p>
       <w:pPr>
@@ -2009,18 +2527,15 @@
           <w:lang w:eastAsia="en-GB"/>
         </w:rPr>
       </w:pPr>
-      <w:r>
+    </w:p>
+    <w:p>
+      <w:pPr>
+        <w:spacing w:line="360" w:lineRule="auto"/>
         <w:rPr>
           <w:rFonts w:eastAsia="Times New Roman" w:cs="Arial"/>
           <w:color w:val="222222"/>
           <w:lang w:eastAsia="en-GB"/>
         </w:rPr>
-        <w:t>Discussion.</w:t>
-      </w:r>
-    </w:p>
-    <w:p>
-      <w:pPr>
-        <w:spacing w:line="360" w:lineRule="auto"/>
       </w:pPr>
       <w:r>
         <w:rPr>
@@ -2028,21 +2543,34 @@
           <w:color w:val="222222"/>
           <w:lang w:eastAsia="en-GB"/>
         </w:rPr>
+        <w:t>Discussion.</w:t>
+      </w:r>
+    </w:p>
+    <w:p>
+      <w:pPr>
+        <w:spacing w:line="360" w:lineRule="auto"/>
+      </w:pPr>
+      <w:r>
+        <w:rPr>
+          <w:rFonts w:eastAsia="Times New Roman" w:cs="Arial"/>
+          <w:color w:val="222222"/>
+          <w:lang w:eastAsia="en-GB"/>
+        </w:rPr>
         <w:t xml:space="preserve">The DM has been shown in the case study to be effective in generating bivariate estimates close to the IPD-based estimates using summary data alone. </w:t>
       </w:r>
       <w:r>
         <w:t xml:space="preserve">An Excel workbook has been developed which implements the difference </w:t>
       </w:r>
-      <w:commentRangeStart w:id="5"/>
+      <w:commentRangeStart w:id="88"/>
       <w:r>
         <w:t>approach</w:t>
       </w:r>
-      <w:commentRangeEnd w:id="5"/>
+      <w:commentRangeEnd w:id="88"/>
       <w:r>
         <w:rPr>
           <w:rStyle w:val="CommentReference"/>
         </w:rPr>
-        <w:commentReference w:id="5"/>
+        <w:commentReference w:id="88"/>
       </w:r>
       <w:r>
         <w:t xml:space="preserve">, which is included as </w:t>
@@ -2050,19 +2578,19 @@
       <w:r>
         <w:t xml:space="preserve">an </w:t>
       </w:r>
-      <w:commentRangeStart w:id="6"/>
+      <w:commentRangeStart w:id="89"/>
       <w:r>
         <w:t xml:space="preserve">online </w:t>
       </w:r>
       <w:r>
         <w:t xml:space="preserve">appendix </w:t>
       </w:r>
-      <w:commentRangeEnd w:id="6"/>
+      <w:commentRangeEnd w:id="89"/>
       <w:r>
         <w:rPr>
           <w:rStyle w:val="CommentReference"/>
         </w:rPr>
-        <w:commentReference w:id="6"/>
+        <w:commentReference w:id="89"/>
       </w:r>
       <w:r>
         <w:t>t</w:t>
@@ -2071,23 +2599,18 @@
         <w:t xml:space="preserve">o this paper, and which we hope will help those involved in building decision-analytic models </w:t>
       </w:r>
       <w:r>
-        <w:t>who wish to apply this appr</w:t>
-      </w:r>
-      <w:bookmarkStart w:id="7" w:name="_GoBack"/>
-      <w:bookmarkEnd w:id="7"/>
-      <w:r>
-        <w:t xml:space="preserve">oach when sampling parameter values that are </w:t>
-      </w:r>
-      <w:commentRangeStart w:id="8"/>
+        <w:t xml:space="preserve">who wish to apply this approach when sampling parameter values that are </w:t>
+      </w:r>
+      <w:commentRangeStart w:id="90"/>
       <w:r>
         <w:t>monotonic</w:t>
       </w:r>
-      <w:commentRangeEnd w:id="8"/>
+      <w:commentRangeEnd w:id="90"/>
       <w:r>
         <w:rPr>
           <w:rStyle w:val="CommentReference"/>
         </w:rPr>
-        <w:commentReference w:id="8"/>
+        <w:commentReference w:id="90"/>
       </w:r>
       <w:r>
         <w:t>.</w:t>
@@ -2142,7 +2665,7 @@
 </file>
 
 <file path=word/comments.xml><?xml version="1.0" encoding="utf-8"?>
-<w:comments xmlns:wpc="http://schemas.microsoft.com/office/word/2010/wordprocessingCanvas" xmlns:cx="http://schemas.microsoft.com/office/drawing/2014/chartex" xmlns:cx1="http://schemas.microsoft.com/office/drawing/2015/9/8/chartex" xmlns:mc="http://schemas.openxmlformats.org/markup-compatibility/2006" xmlns:o="urn:schemas-microsoft-com:office:office" xmlns:r="http://schemas.openxmlformats.org/officeDocument/2006/relationships" xmlns:m="http://schemas.openxmlformats.org/officeDocument/2006/math" xmlns:v="urn:schemas-microsoft-com:vml" xmlns:wp14="http://schemas.microsoft.com/office/word/2010/wordprocessingDrawing" xmlns:wp="http://schemas.openxmlformats.org/drawingml/2006/wordprocessingDrawing" xmlns:w10="urn:schemas-microsoft-com:office:word" xmlns:w="http://schemas.openxmlformats.org/wordprocessingml/2006/main" xmlns:w14="http://schemas.microsoft.com/office/word/2010/wordml" xmlns:w15="http://schemas.microsoft.com/office/word/2012/wordml" xmlns:w16se="http://schemas.microsoft.com/office/word/2015/wordml/symex" xmlns:wpg="http://schemas.microsoft.com/office/word/2010/wordprocessingGroup" xmlns:wpi="http://schemas.microsoft.com/office/word/2010/wordprocessingInk" xmlns:wne="http://schemas.microsoft.com/office/word/2006/wordml" xmlns:wps="http://schemas.microsoft.com/office/word/2010/wordprocessingShape" mc:Ignorable="w14 w15 w16se wp14">
+<w:comments xmlns:wpc="http://schemas.microsoft.com/office/word/2010/wordprocessingCanvas" xmlns:mc="http://schemas.openxmlformats.org/markup-compatibility/2006" xmlns:o="urn:schemas-microsoft-com:office:office" xmlns:r="http://schemas.openxmlformats.org/officeDocument/2006/relationships" xmlns:m="http://schemas.openxmlformats.org/officeDocument/2006/math" xmlns:v="urn:schemas-microsoft-com:vml" xmlns:wp14="http://schemas.microsoft.com/office/word/2010/wordprocessingDrawing" xmlns:wp="http://schemas.openxmlformats.org/drawingml/2006/wordprocessingDrawing" xmlns:w10="urn:schemas-microsoft-com:office:word" xmlns:w="http://schemas.openxmlformats.org/wordprocessingml/2006/main" xmlns:w14="http://schemas.microsoft.com/office/word/2010/wordml" xmlns:w15="http://schemas.microsoft.com/office/word/2012/wordml" xmlns:wpg="http://schemas.microsoft.com/office/word/2010/wordprocessingGroup" xmlns:wpi="http://schemas.microsoft.com/office/word/2010/wordprocessingInk" xmlns:wne="http://schemas.microsoft.com/office/word/2006/wordml" xmlns:wps="http://schemas.microsoft.com/office/word/2010/wordprocessingShape" mc:Ignorable="w14 w15 wp14">
   <w:comment w:id="0" w:author="Matt" w:date="2016-08-19T13:48:00Z" w:initials="MDS">
     <w:p>
       <w:pPr>
@@ -2181,7 +2704,7 @@
       </w:r>
     </w:p>
   </w:comment>
-  <w:comment w:id="2" w:author="Matt" w:date="2016-08-19T14:26:00Z" w:initials="MDS">
+  <w:comment w:id="20" w:author="Matt" w:date="2016-08-19T14:26:00Z" w:initials="MDS">
     <w:p>
       <w:pPr>
         <w:pStyle w:val="CommentText"/>
@@ -2203,7 +2726,7 @@
       </w:r>
     </w:p>
   </w:comment>
-  <w:comment w:id="3" w:author="MDS" w:date="2016-09-07T20:03:00Z" w:initials="MDS">
+  <w:comment w:id="21" w:author="Jonathan Minton" w:date="2016-09-11T15:25:00Z" w:initials="JM">
     <w:p>
       <w:pPr>
         <w:pStyle w:val="CommentText"/>
@@ -2215,11 +2738,61 @@
         <w:annotationRef/>
       </w:r>
       <w:r>
+        <w:t>Checked again – b is number of failures. Ctrl-F ‘mean’ in the following:</w:t>
+      </w:r>
+    </w:p>
+    <w:p>
+      <w:pPr>
+        <w:pStyle w:val="CommentText"/>
+      </w:pPr>
+      <w:hyperlink r:id="rId1" w:history="1">
+        <w:r>
+          <w:rPr>
+            <w:rStyle w:val="Hyperlink"/>
+          </w:rPr>
+          <w:t>http://www.itl.nist.gov/div898/handbook/eda/section3/eda366h.htm</w:t>
+        </w:r>
+      </w:hyperlink>
+    </w:p>
+    <w:p>
+      <w:pPr>
+        <w:pStyle w:val="CommentText"/>
+      </w:pPr>
+      <w:proofErr w:type="gramStart"/>
+      <w:r>
+        <w:t>p</w:t>
+      </w:r>
+      <w:proofErr w:type="gramEnd"/>
+      <w:r>
+        <w:t>/(</w:t>
+      </w:r>
+      <w:proofErr w:type="spellStart"/>
+      <w:r>
+        <w:t>p+q</w:t>
+      </w:r>
+      <w:proofErr w:type="spellEnd"/>
+      <w:r>
+        <w:t>)</w:t>
+      </w:r>
+    </w:p>
+  </w:comment>
+  <w:comment w:id="22" w:author="MDS" w:date="2016-09-07T20:03:00Z" w:initials="MDS">
+    <w:p>
+      <w:pPr>
+        <w:pStyle w:val="CommentText"/>
+      </w:pPr>
+      <w:r>
+        <w:rPr>
+          <w:rStyle w:val="CommentReference"/>
+        </w:rPr>
+        <w:annotationRef/>
+      </w:r>
+      <w:r>
         <w:t>Is this the correct way round? in Equation 1 we are saying that Y is &gt; X, which would mean that u would be negative</w:t>
       </w:r>
     </w:p>
   </w:comment>
-  <w:comment w:id="4" w:author="MDS" w:date="2016-09-07T20:09:00Z" w:initials="MDS">
+  <w:comment w:id="23" w:author="Jonathan Minton" w:date="2016-09-11T15:33:00Z" w:initials="JM">
     <w:p>
       <w:pPr>
         <w:pStyle w:val="CommentText"/>
@@ -2231,11 +2804,64 @@
         <w:annotationRef/>
       </w:r>
       <w:r>
+        <w:t>Thanks for checking. Have check</w:t>
+      </w:r>
+      <w:r>
+        <w:t>ed code. First sample mean parameter passed is the higher one, 2</w:t>
+      </w:r>
+      <w:r>
+        <w:rPr>
+          <w:vertAlign w:val="superscript"/>
+        </w:rPr>
+        <w:t>nd</w:t>
+      </w:r>
+      <w:r>
+        <w:t xml:space="preserve"> the lower one, so algebraically Y is the first parameter and X the 2</w:t>
+      </w:r>
+      <w:r>
+        <w:rPr>
+          <w:vertAlign w:val="superscript"/>
+        </w:rPr>
+        <w:t>nd</w:t>
+      </w:r>
+      <w:r>
+        <w:t xml:space="preserve"> parameter and this was the wrong way around. </w:t>
+      </w:r>
+    </w:p>
+  </w:comment>
+  <w:comment w:id="41" w:author="Jonathan Minton" w:date="2016-09-11T15:42:00Z" w:initials="JM">
+    <w:p>
+      <w:pPr>
+        <w:pStyle w:val="CommentText"/>
+      </w:pPr>
+      <w:r>
+        <w:rPr>
+          <w:rStyle w:val="CommentReference"/>
+        </w:rPr>
+        <w:annotationRef/>
+      </w:r>
+      <w:r>
+        <w:t>Easier to follow with this substitution</w:t>
+      </w:r>
+    </w:p>
+  </w:comment>
+  <w:comment w:id="87" w:author="MDS" w:date="2016-09-07T20:09:00Z" w:initials="MDS">
+    <w:p>
+      <w:pPr>
+        <w:pStyle w:val="CommentText"/>
+      </w:pPr>
+      <w:r>
+        <w:rPr>
+          <w:rStyle w:val="CommentReference"/>
+        </w:rPr>
+        <w:annotationRef/>
+      </w:r>
+      <w:r>
         <w:t>Jon, we would need to extract these figures from the individual ones and put into one figure</w:t>
       </w:r>
     </w:p>
   </w:comment>
-  <w:comment w:id="5" w:author="MDS" w:date="2016-09-07T20:13:00Z" w:initials="MDS">
+  <w:comment w:id="88" w:author="MDS" w:date="2016-09-07T20:13:00Z" w:initials="MDS">
     <w:p>
       <w:pPr>
         <w:pStyle w:val="CommentText"/>
@@ -2251,7 +2877,7 @@
       </w:r>
     </w:p>
   </w:comment>
-  <w:comment w:id="6" w:author="MDS" w:date="2016-09-07T20:13:00Z" w:initials="MDS">
+  <w:comment w:id="89" w:author="MDS" w:date="2016-09-07T20:13:00Z" w:initials="MDS">
     <w:p>
       <w:pPr>
         <w:pStyle w:val="CommentText"/>
@@ -2267,7 +2893,7 @@
       </w:r>
     </w:p>
   </w:comment>
-  <w:comment w:id="8" w:author="MDS" w:date="2016-09-07T20:21:00Z" w:initials="MDS">
+  <w:comment w:id="90" w:author="MDS" w:date="2016-09-07T20:21:00Z" w:initials="MDS">
     <w:p>
       <w:pPr>
         <w:pStyle w:val="CommentText"/>
@@ -2287,11 +2913,14 @@
 </file>
 
 <file path=word/commentsExtended.xml><?xml version="1.0" encoding="utf-8"?>
-<w15:commentsEx xmlns:wpc="http://schemas.microsoft.com/office/word/2010/wordprocessingCanvas" xmlns:cx="http://schemas.microsoft.com/office/drawing/2014/chartex" xmlns:cx1="http://schemas.microsoft.com/office/drawing/2015/9/8/chartex" xmlns:mc="http://schemas.openxmlformats.org/markup-compatibility/2006" xmlns:o="urn:schemas-microsoft-com:office:office" xmlns:r="http://schemas.openxmlformats.org/officeDocument/2006/relationships" xmlns:m="http://schemas.openxmlformats.org/officeDocument/2006/math" xmlns:v="urn:schemas-microsoft-com:vml" xmlns:wp14="http://schemas.microsoft.com/office/word/2010/wordprocessingDrawing" xmlns:wp="http://schemas.openxmlformats.org/drawingml/2006/wordprocessingDrawing" xmlns:w10="urn:schemas-microsoft-com:office:word" xmlns:w="http://schemas.openxmlformats.org/wordprocessingml/2006/main" xmlns:w14="http://schemas.microsoft.com/office/word/2010/wordml" xmlns:w15="http://schemas.microsoft.com/office/word/2012/wordml" xmlns:w16se="http://schemas.microsoft.com/office/word/2015/wordml/symex" xmlns:wpg="http://schemas.microsoft.com/office/word/2010/wordprocessingGroup" xmlns:wpi="http://schemas.microsoft.com/office/word/2010/wordprocessingInk" xmlns:wne="http://schemas.microsoft.com/office/word/2006/wordml" xmlns:wps="http://schemas.microsoft.com/office/word/2010/wordprocessingShape" mc:Ignorable="w14 w15 w16se wp14">
+<w15:commentsEx xmlns:wpc="http://schemas.microsoft.com/office/word/2010/wordprocessingCanvas" xmlns:mc="http://schemas.openxmlformats.org/markup-compatibility/2006" xmlns:o="urn:schemas-microsoft-com:office:office" xmlns:r="http://schemas.openxmlformats.org/officeDocument/2006/relationships" xmlns:m="http://schemas.openxmlformats.org/officeDocument/2006/math" xmlns:v="urn:schemas-microsoft-com:vml" xmlns:wp14="http://schemas.microsoft.com/office/word/2010/wordprocessingDrawing" xmlns:wp="http://schemas.openxmlformats.org/drawingml/2006/wordprocessingDrawing" xmlns:w10="urn:schemas-microsoft-com:office:word" xmlns:w="http://schemas.openxmlformats.org/wordprocessingml/2006/main" xmlns:w14="http://schemas.microsoft.com/office/word/2010/wordml" xmlns:w15="http://schemas.microsoft.com/office/word/2012/wordml" xmlns:wpg="http://schemas.microsoft.com/office/word/2010/wordprocessingGroup" xmlns:wpi="http://schemas.microsoft.com/office/word/2010/wordprocessingInk" xmlns:wne="http://schemas.microsoft.com/office/word/2006/wordml" xmlns:wps="http://schemas.microsoft.com/office/word/2010/wordprocessingShape" mc:Ignorable="w14 w15 wp14">
   <w15:commentEx w15:paraId="1C5476DB" w15:done="0"/>
   <w15:commentEx w15:paraId="6F607FCE" w15:done="0"/>
   <w15:commentEx w15:paraId="4AA6D50A" w15:done="0"/>
+  <w15:commentEx w15:paraId="6A7D8DBD" w15:paraIdParent="4AA6D50A" w15:done="0"/>
   <w15:commentEx w15:paraId="7CCCBDB0" w15:done="0"/>
+  <w15:commentEx w15:paraId="1BEE8A60" w15:paraIdParent="7CCCBDB0" w15:done="0"/>
+  <w15:commentEx w15:paraId="613BA0A9" w15:done="0"/>
   <w15:commentEx w15:paraId="790901CB" w15:done="0"/>
   <w15:commentEx w15:paraId="182199CB" w15:done="0"/>
   <w15:commentEx w15:paraId="7A33B388" w15:done="0"/>
@@ -2300,7 +2929,7 @@
 </file>
 
 <file path=word/endnotes.xml><?xml version="1.0" encoding="utf-8"?>
-<w:endnotes xmlns:wpc="http://schemas.microsoft.com/office/word/2010/wordprocessingCanvas" xmlns:cx="http://schemas.microsoft.com/office/drawing/2014/chartex" xmlns:cx1="http://schemas.microsoft.com/office/drawing/2015/9/8/chartex" xmlns:mc="http://schemas.openxmlformats.org/markup-compatibility/2006" xmlns:o="urn:schemas-microsoft-com:office:office" xmlns:r="http://schemas.openxmlformats.org/officeDocument/2006/relationships" xmlns:m="http://schemas.openxmlformats.org/officeDocument/2006/math" xmlns:v="urn:schemas-microsoft-com:vml" xmlns:wp14="http://schemas.microsoft.com/office/word/2010/wordprocessingDrawing" xmlns:wp="http://schemas.openxmlformats.org/drawingml/2006/wordprocessingDrawing" xmlns:w10="urn:schemas-microsoft-com:office:word" xmlns:w="http://schemas.openxmlformats.org/wordprocessingml/2006/main" xmlns:w14="http://schemas.microsoft.com/office/word/2010/wordml" xmlns:w15="http://schemas.microsoft.com/office/word/2012/wordml" xmlns:w16se="http://schemas.microsoft.com/office/word/2015/wordml/symex" xmlns:wpg="http://schemas.microsoft.com/office/word/2010/wordprocessingGroup" xmlns:wpi="http://schemas.microsoft.com/office/word/2010/wordprocessingInk" xmlns:wne="http://schemas.microsoft.com/office/word/2006/wordml" xmlns:wps="http://schemas.microsoft.com/office/word/2010/wordprocessingShape" mc:Ignorable="w14 w15 w16se wp14">
+<w:endnotes xmlns:wpc="http://schemas.microsoft.com/office/word/2010/wordprocessingCanvas" xmlns:mc="http://schemas.openxmlformats.org/markup-compatibility/2006" xmlns:o="urn:schemas-microsoft-com:office:office" xmlns:r="http://schemas.openxmlformats.org/officeDocument/2006/relationships" xmlns:m="http://schemas.openxmlformats.org/officeDocument/2006/math" xmlns:v="urn:schemas-microsoft-com:vml" xmlns:wp14="http://schemas.microsoft.com/office/word/2010/wordprocessingDrawing" xmlns:wp="http://schemas.openxmlformats.org/drawingml/2006/wordprocessingDrawing" xmlns:w10="urn:schemas-microsoft-com:office:word" xmlns:w="http://schemas.openxmlformats.org/wordprocessingml/2006/main" xmlns:w14="http://schemas.microsoft.com/office/word/2010/wordml" xmlns:w15="http://schemas.microsoft.com/office/word/2012/wordml" xmlns:wpg="http://schemas.microsoft.com/office/word/2010/wordprocessingGroup" xmlns:wpi="http://schemas.microsoft.com/office/word/2010/wordprocessingInk" xmlns:wne="http://schemas.microsoft.com/office/word/2006/wordml" xmlns:wps="http://schemas.microsoft.com/office/word/2010/wordprocessingShape" mc:Ignorable="w14 w15 wp14">
   <w:endnote w:type="separator" w:id="-1">
     <w:p>
       <w:pPr>
@@ -2397,7 +3026,7 @@
 </file>
 
 <file path=word/footnotes.xml><?xml version="1.0" encoding="utf-8"?>
-<w:footnotes xmlns:wpc="http://schemas.microsoft.com/office/word/2010/wordprocessingCanvas" xmlns:cx="http://schemas.microsoft.com/office/drawing/2014/chartex" xmlns:cx1="http://schemas.microsoft.com/office/drawing/2015/9/8/chartex" xmlns:mc="http://schemas.openxmlformats.org/markup-compatibility/2006" xmlns:o="urn:schemas-microsoft-com:office:office" xmlns:r="http://schemas.openxmlformats.org/officeDocument/2006/relationships" xmlns:m="http://schemas.openxmlformats.org/officeDocument/2006/math" xmlns:v="urn:schemas-microsoft-com:vml" xmlns:wp14="http://schemas.microsoft.com/office/word/2010/wordprocessingDrawing" xmlns:wp="http://schemas.openxmlformats.org/drawingml/2006/wordprocessingDrawing" xmlns:w10="urn:schemas-microsoft-com:office:word" xmlns:w="http://schemas.openxmlformats.org/wordprocessingml/2006/main" xmlns:w14="http://schemas.microsoft.com/office/word/2010/wordml" xmlns:w15="http://schemas.microsoft.com/office/word/2012/wordml" xmlns:w16se="http://schemas.microsoft.com/office/word/2015/wordml/symex" xmlns:wpg="http://schemas.microsoft.com/office/word/2010/wordprocessingGroup" xmlns:wpi="http://schemas.microsoft.com/office/word/2010/wordprocessingInk" xmlns:wne="http://schemas.microsoft.com/office/word/2006/wordml" xmlns:wps="http://schemas.microsoft.com/office/word/2010/wordprocessingShape" mc:Ignorable="w14 w15 w16se wp14">
+<w:footnotes xmlns:wpc="http://schemas.microsoft.com/office/word/2010/wordprocessingCanvas" xmlns:mc="http://schemas.openxmlformats.org/markup-compatibility/2006" xmlns:o="urn:schemas-microsoft-com:office:office" xmlns:r="http://schemas.openxmlformats.org/officeDocument/2006/relationships" xmlns:m="http://schemas.openxmlformats.org/officeDocument/2006/math" xmlns:v="urn:schemas-microsoft-com:vml" xmlns:wp14="http://schemas.microsoft.com/office/word/2010/wordprocessingDrawing" xmlns:wp="http://schemas.openxmlformats.org/drawingml/2006/wordprocessingDrawing" xmlns:w10="urn:schemas-microsoft-com:office:word" xmlns:w="http://schemas.openxmlformats.org/wordprocessingml/2006/main" xmlns:w14="http://schemas.microsoft.com/office/word/2010/wordml" xmlns:w15="http://schemas.microsoft.com/office/word/2012/wordml" xmlns:wpg="http://schemas.microsoft.com/office/word/2010/wordprocessingGroup" xmlns:wpi="http://schemas.microsoft.com/office/word/2010/wordprocessingInk" xmlns:wne="http://schemas.microsoft.com/office/word/2006/wordml" xmlns:wps="http://schemas.microsoft.com/office/word/2010/wordprocessingShape" mc:Ignorable="w14 w15 wp14">
   <w:footnote w:type="separator" w:id="-1">
     <w:p>
       <w:pPr>
@@ -2422,7 +3051,7 @@
 </file>
 
 <file path=word/numbering.xml><?xml version="1.0" encoding="utf-8"?>
-<w:numbering xmlns:wpc="http://schemas.microsoft.com/office/word/2010/wordprocessingCanvas" xmlns:cx="http://schemas.microsoft.com/office/drawing/2014/chartex" xmlns:cx1="http://schemas.microsoft.com/office/drawing/2015/9/8/chartex" xmlns:mc="http://schemas.openxmlformats.org/markup-compatibility/2006" xmlns:o="urn:schemas-microsoft-com:office:office" xmlns:r="http://schemas.openxmlformats.org/officeDocument/2006/relationships" xmlns:m="http://schemas.openxmlformats.org/officeDocument/2006/math" xmlns:v="urn:schemas-microsoft-com:vml" xmlns:wp14="http://schemas.microsoft.com/office/word/2010/wordprocessingDrawing" xmlns:wp="http://schemas.openxmlformats.org/drawingml/2006/wordprocessingDrawing" xmlns:w10="urn:schemas-microsoft-com:office:word" xmlns:w="http://schemas.openxmlformats.org/wordprocessingml/2006/main" xmlns:w14="http://schemas.microsoft.com/office/word/2010/wordml" xmlns:w15="http://schemas.microsoft.com/office/word/2012/wordml" xmlns:w16se="http://schemas.microsoft.com/office/word/2015/wordml/symex" xmlns:wpg="http://schemas.microsoft.com/office/word/2010/wordprocessingGroup" xmlns:wpi="http://schemas.microsoft.com/office/word/2010/wordprocessingInk" xmlns:wne="http://schemas.microsoft.com/office/word/2006/wordml" xmlns:wps="http://schemas.microsoft.com/office/word/2010/wordprocessingShape" mc:Ignorable="w14 w15 w16se wp14">
+<w:numbering xmlns:wpc="http://schemas.microsoft.com/office/word/2010/wordprocessingCanvas" xmlns:mc="http://schemas.openxmlformats.org/markup-compatibility/2006" xmlns:o="urn:schemas-microsoft-com:office:office" xmlns:r="http://schemas.openxmlformats.org/officeDocument/2006/relationships" xmlns:m="http://schemas.openxmlformats.org/officeDocument/2006/math" xmlns:v="urn:schemas-microsoft-com:vml" xmlns:wp14="http://schemas.microsoft.com/office/word/2010/wordprocessingDrawing" xmlns:wp="http://schemas.openxmlformats.org/drawingml/2006/wordprocessingDrawing" xmlns:w10="urn:schemas-microsoft-com:office:word" xmlns:w="http://schemas.openxmlformats.org/wordprocessingml/2006/main" xmlns:w14="http://schemas.microsoft.com/office/word/2010/wordml" xmlns:w15="http://schemas.microsoft.com/office/word/2012/wordml" xmlns:wpg="http://schemas.microsoft.com/office/word/2010/wordprocessingGroup" xmlns:wpi="http://schemas.microsoft.com/office/word/2010/wordprocessingInk" xmlns:wne="http://schemas.microsoft.com/office/word/2006/wordml" xmlns:wps="http://schemas.microsoft.com/office/word/2010/wordprocessingShape" mc:Ignorable="w14 w15 wp14">
   <w:abstractNum w:abstractNumId="0" w15:restartNumberingAfterBreak="0">
     <w:nsid w:val="18703CE0"/>
     <w:multiLevelType w:val="hybridMultilevel"/>
@@ -2748,9 +3377,12 @@
 </file>
 
 <file path=word/people.xml><?xml version="1.0" encoding="utf-8"?>
-<w15:people xmlns:wpc="http://schemas.microsoft.com/office/word/2010/wordprocessingCanvas" xmlns:cx="http://schemas.microsoft.com/office/drawing/2014/chartex" xmlns:cx1="http://schemas.microsoft.com/office/drawing/2015/9/8/chartex" xmlns:mc="http://schemas.openxmlformats.org/markup-compatibility/2006" xmlns:o="urn:schemas-microsoft-com:office:office" xmlns:r="http://schemas.openxmlformats.org/officeDocument/2006/relationships" xmlns:m="http://schemas.openxmlformats.org/officeDocument/2006/math" xmlns:v="urn:schemas-microsoft-com:vml" xmlns:wp14="http://schemas.microsoft.com/office/word/2010/wordprocessingDrawing" xmlns:wp="http://schemas.openxmlformats.org/drawingml/2006/wordprocessingDrawing" xmlns:w10="urn:schemas-microsoft-com:office:word" xmlns:w="http://schemas.openxmlformats.org/wordprocessingml/2006/main" xmlns:w14="http://schemas.microsoft.com/office/word/2010/wordml" xmlns:w15="http://schemas.microsoft.com/office/word/2012/wordml" xmlns:w16se="http://schemas.microsoft.com/office/word/2015/wordml/symex" xmlns:wpg="http://schemas.microsoft.com/office/word/2010/wordprocessingGroup" xmlns:wpi="http://schemas.microsoft.com/office/word/2010/wordprocessingInk" xmlns:wne="http://schemas.microsoft.com/office/word/2006/wordml" xmlns:wps="http://schemas.microsoft.com/office/word/2010/wordprocessingShape" mc:Ignorable="w14 w15 w16se wp14">
+<w15:people xmlns:wpc="http://schemas.microsoft.com/office/word/2010/wordprocessingCanvas" xmlns:mc="http://schemas.openxmlformats.org/markup-compatibility/2006" xmlns:o="urn:schemas-microsoft-com:office:office" xmlns:r="http://schemas.openxmlformats.org/officeDocument/2006/relationships" xmlns:m="http://schemas.openxmlformats.org/officeDocument/2006/math" xmlns:v="urn:schemas-microsoft-com:vml" xmlns:wp14="http://schemas.microsoft.com/office/word/2010/wordprocessingDrawing" xmlns:wp="http://schemas.openxmlformats.org/drawingml/2006/wordprocessingDrawing" xmlns:w10="urn:schemas-microsoft-com:office:word" xmlns:w="http://schemas.openxmlformats.org/wordprocessingml/2006/main" xmlns:w14="http://schemas.microsoft.com/office/word/2010/wordml" xmlns:w15="http://schemas.microsoft.com/office/word/2012/wordml" xmlns:wpg="http://schemas.microsoft.com/office/word/2010/wordprocessingGroup" xmlns:wpi="http://schemas.microsoft.com/office/word/2010/wordprocessingInk" xmlns:wne="http://schemas.microsoft.com/office/word/2006/wordml" xmlns:wps="http://schemas.microsoft.com/office/word/2010/wordprocessingShape" mc:Ignorable="w14 w15 wp14">
   <w15:person w15:author="Matt">
     <w15:presenceInfo w15:providerId="None" w15:userId="Matt"/>
+  </w15:person>
+  <w15:person w15:author="Jonathan Minton">
+    <w15:presenceInfo w15:providerId="AD" w15:userId="S-1-5-21-3392181128-250301629-2379905336-241998"/>
   </w15:person>
   <w15:person w15:author="MDS">
     <w15:presenceInfo w15:providerId="None" w15:userId="MDS"/>
@@ -2759,7 +3391,7 @@
 </file>
 
 <file path=word/styles.xml><?xml version="1.0" encoding="utf-8"?>
-<w:styles xmlns:mc="http://schemas.openxmlformats.org/markup-compatibility/2006" xmlns:r="http://schemas.openxmlformats.org/officeDocument/2006/relationships" xmlns:w="http://schemas.openxmlformats.org/wordprocessingml/2006/main" xmlns:w14="http://schemas.microsoft.com/office/word/2010/wordml" xmlns:w15="http://schemas.microsoft.com/office/word/2012/wordml" xmlns:w16se="http://schemas.microsoft.com/office/word/2015/wordml/symex" mc:Ignorable="w14 w15 w16se">
+<w:styles xmlns:mc="http://schemas.openxmlformats.org/markup-compatibility/2006" xmlns:r="http://schemas.openxmlformats.org/officeDocument/2006/relationships" xmlns:w="http://schemas.openxmlformats.org/wordprocessingml/2006/main" xmlns:w14="http://schemas.microsoft.com/office/word/2010/wordml" xmlns:w15="http://schemas.microsoft.com/office/word/2012/wordml" mc:Ignorable="w14 w15">
   <w:docDefaults>
     <w:rPrDefault>
       <w:rPr>
@@ -3364,6 +3996,27 @@
       <w:lang w:eastAsia="en-GB"/>
     </w:rPr>
   </w:style>
+  <w:style w:type="character" w:styleId="Hyperlink">
+    <w:name w:val="Hyperlink"/>
+    <w:basedOn w:val="DefaultParagraphFont"/>
+    <w:uiPriority w:val="99"/>
+    <w:unhideWhenUsed/>
+    <w:rsid w:val="00FC35C4"/>
+    <w:rPr>
+      <w:color w:val="0563C1" w:themeColor="hyperlink"/>
+      <w:u w:val="single"/>
+    </w:rPr>
+  </w:style>
+  <w:style w:type="character" w:styleId="PlaceholderText">
+    <w:name w:val="Placeholder Text"/>
+    <w:basedOn w:val="DefaultParagraphFont"/>
+    <w:uiPriority w:val="99"/>
+    <w:semiHidden/>
+    <w:rsid w:val="005D09BA"/>
+    <w:rPr>
+      <w:color w:val="808080"/>
+    </w:rPr>
+  </w:style>
 </w:styles>
 </file>
 
@@ -3633,7 +4286,7 @@
 </file>
 
 <file path=customXml/itemProps1.xml><?xml version="1.0" encoding="utf-8"?>
-<ds:datastoreItem xmlns:ds="http://schemas.openxmlformats.org/officeDocument/2006/customXml" ds:itemID="{43686155-106E-4AC4-BC9F-448DABC8C4EA}">
+<ds:datastoreItem xmlns:ds="http://schemas.openxmlformats.org/officeDocument/2006/customXml" ds:itemID="{0E8D563F-735D-447B-A3B3-5F4DB7F5B65B}">
   <ds:schemaRefs>
     <ds:schemaRef ds:uri="http://schemas.openxmlformats.org/officeDocument/2006/bibliography"/>
   </ds:schemaRefs>

</xml_diff>